<commit_message>
feat: Livrables update 29/10/2025 16:32
</commit_message>
<xml_diff>
--- a/Docs/Livrable/Sortir.com - Dossier de conception.docx
+++ b/Docs/Livrable/Sortir.com - Dossier de conception.docx
@@ -1213,12 +1213,12 @@
           <wp:inline distB="114300" distT="114300" distL="114300" distR="114300">
             <wp:extent cx="5731200" cy="2133600"/>
             <wp:effectExtent b="0" l="0" r="0" t="0"/>
-            <wp:docPr id="8" name="image10.png"/>
+            <wp:docPr id="8" name="image2.png"/>
             <a:graphic>
               <a:graphicData uri="http://schemas.openxmlformats.org/drawingml/2006/picture">
                 <pic:pic>
                   <pic:nvPicPr>
-                    <pic:cNvPr id="0" name="image10.png"/>
+                    <pic:cNvPr id="0" name="image2.png"/>
                     <pic:cNvPicPr preferRelativeResize="0"/>
                   </pic:nvPicPr>
                   <pic:blipFill>
@@ -1341,12 +1341,12 @@
           <wp:inline distB="114300" distT="114300" distL="114300" distR="114300">
             <wp:extent cx="5731200" cy="2159000"/>
             <wp:effectExtent b="0" l="0" r="0" t="0"/>
-            <wp:docPr id="2" name="image3.png"/>
+            <wp:docPr id="2" name="image7.png"/>
             <a:graphic>
               <a:graphicData uri="http://schemas.openxmlformats.org/drawingml/2006/picture">
                 <pic:pic>
                   <pic:nvPicPr>
-                    <pic:cNvPr id="0" name="image3.png"/>
+                    <pic:cNvPr id="0" name="image7.png"/>
                     <pic:cNvPicPr preferRelativeResize="0"/>
                   </pic:nvPicPr>
                   <pic:blipFill>
@@ -1425,12 +1425,12 @@
           <wp:inline distB="114300" distT="114300" distL="114300" distR="114300">
             <wp:extent cx="7387123" cy="4748213"/>
             <wp:effectExtent b="0" l="0" r="0" t="0"/>
-            <wp:docPr id="15" name="image11.png"/>
+            <wp:docPr id="15" name="image10.png"/>
             <a:graphic>
               <a:graphicData uri="http://schemas.openxmlformats.org/drawingml/2006/picture">
                 <pic:pic>
                   <pic:nvPicPr>
-                    <pic:cNvPr id="0" name="image11.png"/>
+                    <pic:cNvPr id="0" name="image10.png"/>
                     <pic:cNvPicPr preferRelativeResize="0"/>
                   </pic:nvPicPr>
                   <pic:blipFill>
@@ -1490,12 +1490,12 @@
           <wp:inline distB="114300" distT="114300" distL="114300" distR="114300">
             <wp:extent cx="5731200" cy="6743700"/>
             <wp:effectExtent b="0" l="0" r="0" t="0"/>
-            <wp:docPr id="10" name="image2.png"/>
+            <wp:docPr id="10" name="image11.png"/>
             <a:graphic>
               <a:graphicData uri="http://schemas.openxmlformats.org/drawingml/2006/picture">
                 <pic:pic>
                   <pic:nvPicPr>
-                    <pic:cNvPr id="0" name="image2.png"/>
+                    <pic:cNvPr id="0" name="image11.png"/>
                     <pic:cNvPicPr preferRelativeResize="0"/>
                   </pic:nvPicPr>
                   <pic:blipFill>
@@ -1723,12 +1723,12 @@
           <wp:inline distB="114300" distT="114300" distL="114300" distR="114300">
             <wp:extent cx="4547862" cy="3422228"/>
             <wp:effectExtent b="0" l="0" r="0" t="0"/>
-            <wp:docPr id="9" name="image1.png"/>
+            <wp:docPr id="9" name="image9.png"/>
             <a:graphic>
               <a:graphicData uri="http://schemas.openxmlformats.org/drawingml/2006/picture">
                 <pic:pic>
                   <pic:nvPicPr>
-                    <pic:cNvPr id="0" name="image1.png"/>
+                    <pic:cNvPr id="0" name="image9.png"/>
                     <pic:cNvPicPr preferRelativeResize="0"/>
                   </pic:nvPicPr>
                   <pic:blipFill>
@@ -1849,12 +1849,12 @@
           <wp:inline distB="114300" distT="114300" distL="114300" distR="114300">
             <wp:extent cx="4605338" cy="3471187"/>
             <wp:effectExtent b="0" l="0" r="0" t="0"/>
-            <wp:docPr id="6" name="image5.png"/>
+            <wp:docPr id="6" name="image6.png"/>
             <a:graphic>
               <a:graphicData uri="http://schemas.openxmlformats.org/drawingml/2006/picture">
                 <pic:pic>
                   <pic:nvPicPr>
-                    <pic:cNvPr id="0" name="image5.png"/>
+                    <pic:cNvPr id="0" name="image6.png"/>
                     <pic:cNvPicPr preferRelativeResize="0"/>
                   </pic:nvPicPr>
                   <pic:blipFill>
@@ -1912,12 +1912,12 @@
           <wp:inline distB="114300" distT="114300" distL="114300" distR="114300">
             <wp:extent cx="4595813" cy="3437204"/>
             <wp:effectExtent b="0" l="0" r="0" t="0"/>
-            <wp:docPr id="14" name="image9.png"/>
+            <wp:docPr id="14" name="image4.png"/>
             <a:graphic>
               <a:graphicData uri="http://schemas.openxmlformats.org/drawingml/2006/picture">
                 <pic:pic>
                   <pic:nvPicPr>
-                    <pic:cNvPr id="0" name="image9.png"/>
+                    <pic:cNvPr id="0" name="image4.png"/>
                     <pic:cNvPicPr preferRelativeResize="0"/>
                   </pic:nvPicPr>
                   <pic:blipFill>
@@ -1975,12 +1975,12 @@
           <wp:inline distB="114300" distT="114300" distL="114300" distR="114300">
             <wp:extent cx="4345335" cy="3269828"/>
             <wp:effectExtent b="0" l="0" r="0" t="0"/>
-            <wp:docPr id="7" name="image7.png"/>
+            <wp:docPr id="7" name="image12.png"/>
             <a:graphic>
               <a:graphicData uri="http://schemas.openxmlformats.org/drawingml/2006/picture">
                 <pic:pic>
                   <pic:nvPicPr>
-                    <pic:cNvPr id="0" name="image7.png"/>
+                    <pic:cNvPr id="0" name="image12.png"/>
                     <pic:cNvPicPr preferRelativeResize="0"/>
                   </pic:nvPicPr>
                   <pic:blipFill>
@@ -2038,12 +2038,12 @@
           <wp:inline distB="114300" distT="114300" distL="114300" distR="114300">
             <wp:extent cx="4597900" cy="3452244"/>
             <wp:effectExtent b="0" l="0" r="0" t="0"/>
-            <wp:docPr id="12" name="image12.png"/>
+            <wp:docPr id="12" name="image3.png"/>
             <a:graphic>
               <a:graphicData uri="http://schemas.openxmlformats.org/drawingml/2006/picture">
                 <pic:pic>
                   <pic:nvPicPr>
-                    <pic:cNvPr id="0" name="image12.png"/>
+                    <pic:cNvPr id="0" name="image3.png"/>
                     <pic:cNvPicPr preferRelativeResize="0"/>
                   </pic:nvPicPr>
                   <pic:blipFill>
@@ -2101,12 +2101,12 @@
           <wp:inline distB="114300" distT="114300" distL="114300" distR="114300">
             <wp:extent cx="4519866" cy="3393653"/>
             <wp:effectExtent b="0" l="0" r="0" t="0"/>
-            <wp:docPr id="13" name="image4.png"/>
+            <wp:docPr id="13" name="image14.png"/>
             <a:graphic>
               <a:graphicData uri="http://schemas.openxmlformats.org/drawingml/2006/picture">
                 <pic:pic>
                   <pic:nvPicPr>
-                    <pic:cNvPr id="0" name="image4.png"/>
+                    <pic:cNvPr id="0" name="image14.png"/>
                     <pic:cNvPicPr preferRelativeResize="0"/>
                   </pic:nvPicPr>
                   <pic:blipFill>
@@ -2164,12 +2164,12 @@
           <wp:inline distB="114300" distT="114300" distL="114300" distR="114300">
             <wp:extent cx="4715748" cy="3509394"/>
             <wp:effectExtent b="0" l="0" r="0" t="0"/>
-            <wp:docPr id="1" name="image6.png"/>
+            <wp:docPr id="1" name="image1.png"/>
             <a:graphic>
               <a:graphicData uri="http://schemas.openxmlformats.org/drawingml/2006/picture">
                 <pic:pic>
                   <pic:nvPicPr>
-                    <pic:cNvPr id="0" name="image6.png"/>
+                    <pic:cNvPr id="0" name="image1.png"/>
                     <pic:cNvPicPr preferRelativeResize="0"/>
                   </pic:nvPicPr>
                   <pic:blipFill>
@@ -2227,12 +2227,12 @@
           <wp:inline distB="114300" distT="114300" distL="114300" distR="114300">
             <wp:extent cx="4842929" cy="3660353"/>
             <wp:effectExtent b="0" l="0" r="0" t="0"/>
-            <wp:docPr id="4" name="image14.png"/>
+            <wp:docPr id="4" name="image5.png"/>
             <a:graphic>
               <a:graphicData uri="http://schemas.openxmlformats.org/drawingml/2006/picture">
                 <pic:pic>
                   <pic:nvPicPr>
-                    <pic:cNvPr id="0" name="image14.png"/>
+                    <pic:cNvPr id="0" name="image5.png"/>
                     <pic:cNvPicPr preferRelativeResize="0"/>
                   </pic:nvPicPr>
                   <pic:blipFill>
@@ -2315,7 +2315,7 @@
         <w:b w:val="1"/>
         <w:rtl w:val="0"/>
       </w:rPr>
-      <w:t xml:space="preserve">/18</w:t>
+      <w:t xml:space="preserve">/11</w:t>
     </w:r>
   </w:p>
 </w:ftr>

</xml_diff>

<commit_message>
feat: Livrables update 30/10/2025 11:00
</commit_message>
<xml_diff>
--- a/Docs/Livrable/Sortir.com - Dossier de conception.docx
+++ b/Docs/Livrable/Sortir.com - Dossier de conception.docx
@@ -177,12 +177,12 @@
           <wp:inline distB="114300" distT="114300" distL="114300" distR="114300">
             <wp:extent cx="2143125" cy="2143125"/>
             <wp:effectExtent b="0" l="0" r="0" t="0"/>
-            <wp:docPr id="5" name="image13.png"/>
+            <wp:docPr id="5" name="image3.png"/>
             <a:graphic>
               <a:graphicData uri="http://schemas.openxmlformats.org/drawingml/2006/picture">
                 <pic:pic>
                   <pic:nvPicPr>
-                    <pic:cNvPr id="0" name="image13.png"/>
+                    <pic:cNvPr id="0" name="image3.png"/>
                     <pic:cNvPicPr preferRelativeResize="0"/>
                   </pic:nvPicPr>
                   <pic:blipFill>
@@ -1213,12 +1213,12 @@
           <wp:inline distB="114300" distT="114300" distL="114300" distR="114300">
             <wp:extent cx="5731200" cy="2133600"/>
             <wp:effectExtent b="0" l="0" r="0" t="0"/>
-            <wp:docPr id="8" name="image2.png"/>
+            <wp:docPr id="9" name="image11.png"/>
             <a:graphic>
               <a:graphicData uri="http://schemas.openxmlformats.org/drawingml/2006/picture">
                 <pic:pic>
                   <pic:nvPicPr>
-                    <pic:cNvPr id="0" name="image2.png"/>
+                    <pic:cNvPr id="0" name="image11.png"/>
                     <pic:cNvPicPr preferRelativeResize="0"/>
                   </pic:nvPicPr>
                   <pic:blipFill>
@@ -1341,12 +1341,12 @@
           <wp:inline distB="114300" distT="114300" distL="114300" distR="114300">
             <wp:extent cx="5731200" cy="2159000"/>
             <wp:effectExtent b="0" l="0" r="0" t="0"/>
-            <wp:docPr id="2" name="image7.png"/>
+            <wp:docPr id="2" name="image1.png"/>
             <a:graphic>
               <a:graphicData uri="http://schemas.openxmlformats.org/drawingml/2006/picture">
                 <pic:pic>
                   <pic:nvPicPr>
-                    <pic:cNvPr id="0" name="image7.png"/>
+                    <pic:cNvPr id="0" name="image1.png"/>
                     <pic:cNvPicPr preferRelativeResize="0"/>
                   </pic:nvPicPr>
                   <pic:blipFill>
@@ -1425,12 +1425,12 @@
           <wp:inline distB="114300" distT="114300" distL="114300" distR="114300">
             <wp:extent cx="7387123" cy="4748213"/>
             <wp:effectExtent b="0" l="0" r="0" t="0"/>
-            <wp:docPr id="15" name="image10.png"/>
+            <wp:docPr id="16" name="image7.png"/>
             <a:graphic>
               <a:graphicData uri="http://schemas.openxmlformats.org/drawingml/2006/picture">
                 <pic:pic>
                   <pic:nvPicPr>
-                    <pic:cNvPr id="0" name="image10.png"/>
+                    <pic:cNvPr id="0" name="image7.png"/>
                     <pic:cNvPicPr preferRelativeResize="0"/>
                   </pic:nvPicPr>
                   <pic:blipFill>
@@ -1490,12 +1490,12 @@
           <wp:inline distB="114300" distT="114300" distL="114300" distR="114300">
             <wp:extent cx="5731200" cy="6743700"/>
             <wp:effectExtent b="0" l="0" r="0" t="0"/>
-            <wp:docPr id="10" name="image11.png"/>
+            <wp:docPr id="11" name="image14.png"/>
             <a:graphic>
               <a:graphicData uri="http://schemas.openxmlformats.org/drawingml/2006/picture">
                 <pic:pic>
                   <pic:nvPicPr>
-                    <pic:cNvPr id="0" name="image11.png"/>
+                    <pic:cNvPr id="0" name="image14.png"/>
                     <pic:cNvPicPr preferRelativeResize="0"/>
                   </pic:nvPicPr>
                   <pic:blipFill>
@@ -1527,24 +1527,58 @@
     </w:p>
     <w:p>
       <w:pPr>
+        <w:rPr/>
+      </w:pPr>
+      <w:r>
+        <w:rPr>
+          <w:rtl w:val="0"/>
+        </w:rPr>
+      </w:r>
+    </w:p>
+    <w:p>
+      <w:pPr>
+        <w:rPr/>
+      </w:pPr>
+      <w:r>
+        <w:rPr>
+          <w:rtl w:val="0"/>
+        </w:rPr>
+      </w:r>
+    </w:p>
+    <w:p>
+      <w:pPr>
+        <w:rPr/>
+      </w:pPr>
+      <w:r>
+        <w:rPr>
+          <w:rtl w:val="0"/>
+        </w:rPr>
+      </w:r>
+    </w:p>
+    <w:p>
+      <w:pPr>
+        <w:rPr/>
+      </w:pPr>
+      <w:r>
+        <w:rPr>
+          <w:rtl w:val="0"/>
+        </w:rPr>
+      </w:r>
+    </w:p>
+    <w:p>
+      <w:pPr>
+        <w:pStyle w:val="Heading1"/>
         <w:ind w:left="0" w:firstLine="0"/>
-        <w:rPr/>
-      </w:pPr>
-      <w:r>
-        <w:rPr>
-          <w:rtl w:val="0"/>
-        </w:rPr>
-      </w:r>
-    </w:p>
-    <w:p>
-      <w:pPr>
-        <w:pStyle w:val="Heading1"/>
-        <w:ind w:firstLine="720"/>
         <w:rPr>
           <w:color w:val="666666"/>
         </w:rPr>
-      </w:pPr>
-      <w:bookmarkStart w:colFirst="0" w:colLast="0" w:name="_4cwur5vl3dnn" w:id="6"/>
+        <w:sectPr>
+          <w:type w:val="nextPage"/>
+          <w:pgSz w:h="16834" w:w="11909" w:orient="portrait"/>
+          <w:pgMar w:bottom="1440" w:top="1440" w:left="1440" w:right="1440" w:header="720" w:footer="720"/>
+        </w:sectPr>
+      </w:pPr>
+      <w:bookmarkStart w:colFirst="0" w:colLast="0" w:name="_lh75lis4utad" w:id="6"/>
       <w:bookmarkEnd w:id="6"/>
       <w:r>
         <w:rPr>
@@ -1585,16 +1619,65 @@
           <w:sz w:val="30"/>
           <w:szCs w:val="30"/>
         </w:rPr>
-      </w:pPr>
-      <w:r>
-        <w:rPr>
-          <w:rtl w:val="0"/>
-        </w:rPr>
-      </w:r>
-    </w:p>
-    <w:p>
-      <w:pPr>
-        <w:rPr/>
+        <w:sectPr>
+          <w:type w:val="nextPage"/>
+          <w:pgSz w:h="11909" w:w="16834" w:orient="landscape"/>
+          <w:pgMar w:bottom="1440" w:top="1440" w:left="1440" w:right="1440" w:header="720" w:footer="720"/>
+        </w:sectPr>
+      </w:pPr>
+      <w:r>
+        <w:rPr>
+          <w:b w:val="1"/>
+          <w:sz w:val="30"/>
+          <w:szCs w:val="30"/>
+        </w:rPr>
+        <w:drawing>
+          <wp:inline distB="114300" distT="114300" distL="114300" distR="114300">
+            <wp:extent cx="8196263" cy="4994306"/>
+            <wp:effectExtent b="0" l="0" r="0" t="0"/>
+            <wp:docPr id="7" name="image5.png"/>
+            <a:graphic>
+              <a:graphicData uri="http://schemas.openxmlformats.org/drawingml/2006/picture">
+                <pic:pic>
+                  <pic:nvPicPr>
+                    <pic:cNvPr id="0" name="image5.png"/>
+                    <pic:cNvPicPr preferRelativeResize="0"/>
+                  </pic:nvPicPr>
+                  <pic:blipFill>
+                    <a:blip r:embed="rId13"/>
+                    <a:srcRect b="0" l="0" r="0" t="0"/>
+                    <a:stretch>
+                      <a:fillRect/>
+                    </a:stretch>
+                  </pic:blipFill>
+                  <pic:spPr>
+                    <a:xfrm>
+                      <a:off x="0" y="0"/>
+                      <a:ext cx="8196263" cy="4994306"/>
+                    </a:xfrm>
+                    <a:prstGeom prst="rect"/>
+                    <a:ln/>
+                  </pic:spPr>
+                </pic:pic>
+              </a:graphicData>
+            </a:graphic>
+          </wp:inline>
+        </w:drawing>
+      </w:r>
+      <w:r>
+        <w:rPr>
+          <w:rtl w:val="0"/>
+        </w:rPr>
+      </w:r>
+    </w:p>
+    <w:p>
+      <w:pPr>
+        <w:ind w:left="0" w:firstLine="0"/>
+        <w:rPr>
+          <w:b w:val="1"/>
+          <w:sz w:val="30"/>
+          <w:szCs w:val="30"/>
+        </w:rPr>
       </w:pPr>
       <w:r>
         <w:rPr>
@@ -1659,16 +1742,16 @@
           <wp:inline distB="114300" distT="114300" distL="114300" distR="114300">
             <wp:extent cx="3938588" cy="2951591"/>
             <wp:effectExtent b="0" l="0" r="0" t="0"/>
-            <wp:docPr id="11" name="image15.png"/>
+            <wp:docPr id="12" name="image2.png"/>
             <a:graphic>
               <a:graphicData uri="http://schemas.openxmlformats.org/drawingml/2006/picture">
                 <pic:pic>
                   <pic:nvPicPr>
-                    <pic:cNvPr id="0" name="image15.png"/>
+                    <pic:cNvPr id="0" name="image2.png"/>
                     <pic:cNvPicPr preferRelativeResize="0"/>
                   </pic:nvPicPr>
                   <pic:blipFill>
-                    <a:blip r:embed="rId13"/>
+                    <a:blip r:embed="rId14"/>
                     <a:srcRect b="0" l="0" r="0" t="0"/>
                     <a:stretch>
                       <a:fillRect/>
@@ -1723,16 +1806,16 @@
           <wp:inline distB="114300" distT="114300" distL="114300" distR="114300">
             <wp:extent cx="4547862" cy="3422228"/>
             <wp:effectExtent b="0" l="0" r="0" t="0"/>
-            <wp:docPr id="9" name="image9.png"/>
+            <wp:docPr id="10" name="image13.png"/>
             <a:graphic>
               <a:graphicData uri="http://schemas.openxmlformats.org/drawingml/2006/picture">
                 <pic:pic>
                   <pic:nvPicPr>
-                    <pic:cNvPr id="0" name="image9.png"/>
+                    <pic:cNvPr id="0" name="image13.png"/>
                     <pic:cNvPicPr preferRelativeResize="0"/>
                   </pic:nvPicPr>
                   <pic:blipFill>
-                    <a:blip r:embed="rId14"/>
+                    <a:blip r:embed="rId15"/>
                     <a:srcRect b="0" l="0" r="0" t="0"/>
                     <a:stretch>
                       <a:fillRect/>
@@ -1786,16 +1869,16 @@
           <wp:inline distB="114300" distT="114300" distL="114300" distR="114300">
             <wp:extent cx="4396817" cy="3279353"/>
             <wp:effectExtent b="0" l="0" r="0" t="0"/>
-            <wp:docPr id="3" name="image8.png"/>
+            <wp:docPr id="3" name="image15.png"/>
             <a:graphic>
               <a:graphicData uri="http://schemas.openxmlformats.org/drawingml/2006/picture">
                 <pic:pic>
                   <pic:nvPicPr>
-                    <pic:cNvPr id="0" name="image8.png"/>
+                    <pic:cNvPr id="0" name="image15.png"/>
                     <pic:cNvPicPr preferRelativeResize="0"/>
                   </pic:nvPicPr>
                   <pic:blipFill>
-                    <a:blip r:embed="rId15"/>
+                    <a:blip r:embed="rId16"/>
                     <a:srcRect b="0" l="0" r="0" t="0"/>
                     <a:stretch>
                       <a:fillRect/>
@@ -1849,16 +1932,16 @@
           <wp:inline distB="114300" distT="114300" distL="114300" distR="114300">
             <wp:extent cx="4605338" cy="3471187"/>
             <wp:effectExtent b="0" l="0" r="0" t="0"/>
-            <wp:docPr id="6" name="image6.png"/>
+            <wp:docPr id="6" name="image4.png"/>
             <a:graphic>
               <a:graphicData uri="http://schemas.openxmlformats.org/drawingml/2006/picture">
                 <pic:pic>
                   <pic:nvPicPr>
-                    <pic:cNvPr id="0" name="image6.png"/>
+                    <pic:cNvPr id="0" name="image4.png"/>
                     <pic:cNvPicPr preferRelativeResize="0"/>
                   </pic:nvPicPr>
                   <pic:blipFill>
-                    <a:blip r:embed="rId16"/>
+                    <a:blip r:embed="rId17"/>
                     <a:srcRect b="0" l="0" r="0" t="0"/>
                     <a:stretch>
                       <a:fillRect/>
@@ -1912,16 +1995,16 @@
           <wp:inline distB="114300" distT="114300" distL="114300" distR="114300">
             <wp:extent cx="4595813" cy="3437204"/>
             <wp:effectExtent b="0" l="0" r="0" t="0"/>
-            <wp:docPr id="14" name="image4.png"/>
+            <wp:docPr id="15" name="image6.png"/>
             <a:graphic>
               <a:graphicData uri="http://schemas.openxmlformats.org/drawingml/2006/picture">
                 <pic:pic>
                   <pic:nvPicPr>
-                    <pic:cNvPr id="0" name="image4.png"/>
+                    <pic:cNvPr id="0" name="image6.png"/>
                     <pic:cNvPicPr preferRelativeResize="0"/>
                   </pic:nvPicPr>
                   <pic:blipFill>
-                    <a:blip r:embed="rId17"/>
+                    <a:blip r:embed="rId18"/>
                     <a:srcRect b="0" l="0" r="0" t="0"/>
                     <a:stretch>
                       <a:fillRect/>
@@ -1975,16 +2058,16 @@
           <wp:inline distB="114300" distT="114300" distL="114300" distR="114300">
             <wp:extent cx="4345335" cy="3269828"/>
             <wp:effectExtent b="0" l="0" r="0" t="0"/>
-            <wp:docPr id="7" name="image12.png"/>
+            <wp:docPr id="8" name="image9.png"/>
             <a:graphic>
               <a:graphicData uri="http://schemas.openxmlformats.org/drawingml/2006/picture">
                 <pic:pic>
                   <pic:nvPicPr>
-                    <pic:cNvPr id="0" name="image12.png"/>
+                    <pic:cNvPr id="0" name="image9.png"/>
                     <pic:cNvPicPr preferRelativeResize="0"/>
                   </pic:nvPicPr>
                   <pic:blipFill>
-                    <a:blip r:embed="rId18"/>
+                    <a:blip r:embed="rId19"/>
                     <a:srcRect b="0" l="0" r="0" t="0"/>
                     <a:stretch>
                       <a:fillRect/>
@@ -2038,16 +2121,16 @@
           <wp:inline distB="114300" distT="114300" distL="114300" distR="114300">
             <wp:extent cx="4597900" cy="3452244"/>
             <wp:effectExtent b="0" l="0" r="0" t="0"/>
-            <wp:docPr id="12" name="image3.png"/>
+            <wp:docPr id="13" name="image12.png"/>
             <a:graphic>
               <a:graphicData uri="http://schemas.openxmlformats.org/drawingml/2006/picture">
                 <pic:pic>
                   <pic:nvPicPr>
-                    <pic:cNvPr id="0" name="image3.png"/>
+                    <pic:cNvPr id="0" name="image12.png"/>
                     <pic:cNvPicPr preferRelativeResize="0"/>
                   </pic:nvPicPr>
                   <pic:blipFill>
-                    <a:blip r:embed="rId19"/>
+                    <a:blip r:embed="rId20"/>
                     <a:srcRect b="0" l="0" r="0" t="0"/>
                     <a:stretch>
                       <a:fillRect/>
@@ -2101,16 +2184,16 @@
           <wp:inline distB="114300" distT="114300" distL="114300" distR="114300">
             <wp:extent cx="4519866" cy="3393653"/>
             <wp:effectExtent b="0" l="0" r="0" t="0"/>
-            <wp:docPr id="13" name="image14.png"/>
+            <wp:docPr id="14" name="image10.png"/>
             <a:graphic>
               <a:graphicData uri="http://schemas.openxmlformats.org/drawingml/2006/picture">
                 <pic:pic>
                   <pic:nvPicPr>
-                    <pic:cNvPr id="0" name="image14.png"/>
+                    <pic:cNvPr id="0" name="image10.png"/>
                     <pic:cNvPicPr preferRelativeResize="0"/>
                   </pic:nvPicPr>
                   <pic:blipFill>
-                    <a:blip r:embed="rId20"/>
+                    <a:blip r:embed="rId21"/>
                     <a:srcRect b="0" l="0" r="0" t="0"/>
                     <a:stretch>
                       <a:fillRect/>
@@ -2164,16 +2247,16 @@
           <wp:inline distB="114300" distT="114300" distL="114300" distR="114300">
             <wp:extent cx="4715748" cy="3509394"/>
             <wp:effectExtent b="0" l="0" r="0" t="0"/>
-            <wp:docPr id="1" name="image1.png"/>
+            <wp:docPr id="1" name="image16.png"/>
             <a:graphic>
               <a:graphicData uri="http://schemas.openxmlformats.org/drawingml/2006/picture">
                 <pic:pic>
                   <pic:nvPicPr>
-                    <pic:cNvPr id="0" name="image1.png"/>
+                    <pic:cNvPr id="0" name="image16.png"/>
                     <pic:cNvPicPr preferRelativeResize="0"/>
                   </pic:nvPicPr>
                   <pic:blipFill>
-                    <a:blip r:embed="rId21"/>
+                    <a:blip r:embed="rId22"/>
                     <a:srcRect b="0" l="0" r="0" t="0"/>
                     <a:stretch>
                       <a:fillRect/>
@@ -2227,16 +2310,16 @@
           <wp:inline distB="114300" distT="114300" distL="114300" distR="114300">
             <wp:extent cx="4842929" cy="3660353"/>
             <wp:effectExtent b="0" l="0" r="0" t="0"/>
-            <wp:docPr id="4" name="image5.png"/>
+            <wp:docPr id="4" name="image8.png"/>
             <a:graphic>
               <a:graphicData uri="http://schemas.openxmlformats.org/drawingml/2006/picture">
                 <pic:pic>
                   <pic:nvPicPr>
-                    <pic:cNvPr id="0" name="image5.png"/>
+                    <pic:cNvPr id="0" name="image8.png"/>
                     <pic:cNvPicPr preferRelativeResize="0"/>
                   </pic:nvPicPr>
                   <pic:blipFill>
-                    <a:blip r:embed="rId22"/>
+                    <a:blip r:embed="rId23"/>
                     <a:srcRect b="0" l="0" r="0" t="0"/>
                     <a:stretch>
                       <a:fillRect/>

</xml_diff>